<commit_message>
se modifico el archivo para sumar capturas de pantallas
</commit_message>
<xml_diff>
--- a/TrabajoGitHubLeoMuruaIE4.docx
+++ b/TrabajoGitHubLeoMuruaIE4.docx
@@ -303,6 +303,9 @@
     </w:p>
     <w:p>
       <w:r>
+        <w:rPr>
+          <w:noProof/>
+        </w:rPr>
         <w:lastRenderedPageBreak/>
         <w:drawing>
           <wp:inline distT="0" distB="0" distL="0" distR="0">
@@ -435,16 +438,19 @@
         <w:t xml:space="preserve">  web JB</w:t>
       </w:r>
     </w:p>
+    <w:p/>
+    <w:p/>
     <w:p>
       <w:r>
         <w:rPr>
           <w:noProof/>
         </w:rPr>
+        <w:lastRenderedPageBreak/>
         <w:drawing>
           <wp:inline distT="0" distB="0" distL="0" distR="0">
             <wp:extent cx="5400040" cy="3036336"/>
             <wp:effectExtent l="19050" t="0" r="0" b="0"/>
-            <wp:docPr id="1" name="Imagen 1"/>
+            <wp:docPr id="5" name="Imagen 1"/>
             <wp:cNvGraphicFramePr>
               <a:graphicFrameLocks xmlns:a="http://schemas.openxmlformats.org/drawingml/2006/main" noChangeAspect="1"/>
             </wp:cNvGraphicFramePr>
@@ -489,9 +495,6 @@
     </w:p>
     <w:p/>
     <w:p/>
-    <w:p/>
-    <w:p/>
-    <w:p/>
     <w:p>
       <w:r>
         <w:rPr>
@@ -501,7 +504,7 @@
           <wp:inline distT="0" distB="0" distL="0" distR="0">
             <wp:extent cx="5400040" cy="3036336"/>
             <wp:effectExtent l="19050" t="0" r="0" b="0"/>
-            <wp:docPr id="2" name="Imagen 4"/>
+            <wp:docPr id="1" name="Imagen 1"/>
             <wp:cNvGraphicFramePr>
               <a:graphicFrameLocks xmlns:a="http://schemas.openxmlformats.org/drawingml/2006/main" noChangeAspect="1"/>
             </wp:cNvGraphicFramePr>
@@ -509,7 +512,7 @@
               <a:graphicData uri="http://schemas.openxmlformats.org/drawingml/2006/picture">
                 <pic:pic xmlns:pic="http://schemas.openxmlformats.org/drawingml/2006/picture">
                   <pic:nvPicPr>
-                    <pic:cNvPr id="0" name="Picture 4"/>
+                    <pic:cNvPr id="0" name="Picture 1"/>
                     <pic:cNvPicPr>
                       <a:picLocks noChangeAspect="1" noChangeArrowheads="1"/>
                     </pic:cNvPicPr>
@@ -544,6 +547,7 @@
         </w:drawing>
       </w:r>
     </w:p>
+    <w:p/>
     <w:p/>
     <w:p/>
     <w:p/>

</xml_diff>